<commit_message>
Finalized everything except integrated language switching.
</commit_message>
<xml_diff>
--- a/Buddhism.docx
+++ b/Buddhism.docx
@@ -45,8 +45,6 @@
           <w:szCs w:val="18"/>
         </w:rPr>
       </w:pPr>
-      <w:bookmarkStart w:id="0" w:name="_GoBack"/>
-      <w:bookmarkEnd w:id="0"/>
       <w:r>
         <w:rPr>
           <w:sz w:val="18"/>
@@ -374,7 +372,21 @@
         <w:rPr>
           <w:lang w:val="en-US"/>
         </w:rPr>
-        <w:t>Buddhism was founded roughly around the year 500 BCE I what is now called Nepal. The religion is said to be founded by Gautama Buddha. The religion proposes many ideologies on how a person should live their life such</w:t>
+        <w:t>Buddhism was founded r</w:t>
+      </w:r>
+      <w:r>
+        <w:rPr>
+          <w:lang w:val="en-US"/>
+        </w:rPr>
+        <w:t>oughly around the year 500 BCE in</w:t>
+      </w:r>
+      <w:bookmarkStart w:id="0" w:name="_GoBack"/>
+      <w:bookmarkEnd w:id="0"/>
+      <w:r>
+        <w:rPr>
+          <w:lang w:val="en-US"/>
+        </w:rPr>
+        <w:t xml:space="preserve"> what is now called Nepal. The religion is said to be founded by Gautama Buddha. The religion proposes many ideologies on how a person should live their life such</w:t>
       </w:r>
       <w:r>
         <w:rPr>

</xml_diff>